<commit_message>
Form Validation & Customer Data Visualization
</commit_message>
<xml_diff>
--- a/UML_Project/IndividualComponent_AmanyOmar.docx
+++ b/UML_Project/IndividualComponent_AmanyOmar.docx
@@ -4393,6 +4393,28 @@
                   <w:rFonts w:cstheme="minorHAnsi"/>
                   <w:b/>
                   <w:bCs/>
+                  <w:sz w:val="24"/>
+                  <w:szCs w:val="24"/>
+                  <w:lang w:val="en-US"/>
+                </w:rPr>
+              </w:pPr>
+            </w:p>
+            <w:p>
+              <w:pPr>
+                <w:rPr>
+                  <w:rFonts w:cstheme="minorHAnsi"/>
+                  <w:b/>
+                  <w:bCs/>
+                  <w:lang w:val="en-US"/>
+                </w:rPr>
+              </w:pPr>
+            </w:p>
+            <w:p>
+              <w:pPr>
+                <w:rPr>
+                  <w:rFonts w:cstheme="minorHAnsi"/>
+                  <w:b/>
+                  <w:bCs/>
                   <w:lang w:val="en-US"/>
                 </w:rPr>
               </w:pPr>
@@ -4430,6 +4452,24 @@
     </w:sdt>
     <w:p>
       <w:pPr>
+        <w:rPr>
+          <w:rFonts w:cstheme="minorHAnsi"/>
+          <w:b/>
+          <w:bCs/>
+        </w:rPr>
+      </w:pPr>
+    </w:p>
+    <w:p>
+      <w:pPr>
+        <w:rPr>
+          <w:rFonts w:cstheme="minorHAnsi"/>
+          <w:b/>
+          <w:bCs/>
+        </w:rPr>
+      </w:pPr>
+    </w:p>
+    <w:p>
+      <w:pPr>
         <w:pStyle w:val="Title"/>
         <w:jc w:val="center"/>
         <w:rPr>
@@ -4557,7 +4597,6 @@
           <w:b/>
           <w:bCs/>
         </w:rPr>
-        <w:lastRenderedPageBreak/>
         <w:t>Additional Functionality</w:t>
       </w:r>
     </w:p>
@@ -4752,6 +4791,7 @@
           <w:rFonts w:cstheme="minorHAnsi"/>
           <w:noProof/>
         </w:rPr>
+        <w:lastRenderedPageBreak/>
         <w:drawing>
           <wp:inline distT="0" distB="0" distL="0" distR="0" wp14:anchorId="4B7CC43E" wp14:editId="2C9B8A4F">
             <wp:extent cx="5410200" cy="3783419"/>
@@ -4832,7 +4872,6 @@
         <w:rPr>
           <w:rFonts w:cstheme="minorHAnsi"/>
         </w:rPr>
-        <w:lastRenderedPageBreak/>
         <w:t>Sequence Diagram</w:t>
       </w:r>
     </w:p>

</xml_diff>